<commit_message>
Added equation section (chapter 1) Expanded LaTeX section (chapter 3)
</commit_message>
<xml_diff>
--- a/_book/thesis.docx
+++ b/_book/thesis.docx
@@ -622,7 +622,7 @@
     </w:p>
     <w:bookmarkEnd w:id="27"/>
     <w:bookmarkEnd w:id="28"/>
-    <w:bookmarkStart w:id="50" w:name="getting-started"/>
+    <w:bookmarkStart w:id="51" w:name="getting-started"/>
     <w:p>
       <w:pPr>
         <w:pStyle w:val="Heading1"/>
@@ -2234,7 +2234,7 @@
       </w:r>
     </w:p>
     <w:bookmarkEnd w:id="35"/>
-    <w:bookmarkStart w:id="48" w:name="assembling-your-thesis"/>
+    <w:bookmarkStart w:id="36" w:name="math-equations-and-formulas"/>
     <w:p>
       <w:pPr>
         <w:pStyle w:val="Heading2"/>
@@ -2244,6 +2244,402 @@
           <w:rStyle w:val="SectionNumber"/>
         </w:rPr>
         <w:t xml:space="preserve">1.3</w:t>
+      </w:r>
+      <w:r>
+        <w:tab/>
+      </w:r>
+      <w:r>
+        <w:t xml:space="preserve">Math equations and formulas</w:t>
+      </w:r>
+    </w:p>
+    <w:p>
+      <w:pPr>
+        <w:pStyle w:val="FirstParagraph"/>
+      </w:pPr>
+      <w:r>
+        <w:t xml:space="preserve">One of the unique areas of strength of LaTeX is its support for writing equations and other scientific expressions, such as chemical formulas. For example, if you wanted to show the equation for the rate of population change, you would enter the following:</w:t>
+      </w:r>
+    </w:p>
+    <w:p>
+      <w:pPr>
+        <w:pStyle w:val="BodyText"/>
+      </w:pPr>
+      <w:r>
+        <w:rPr>
+          <w:rStyle w:val="VerbatimChar"/>
+        </w:rPr>
+        <w:t xml:space="preserve">$\frac{dN}{dt} = rN(1-\frac{N}{K})$</w:t>
+      </w:r>
+    </w:p>
+    <w:p>
+      <w:pPr>
+        <w:pStyle w:val="BodyText"/>
+      </w:pPr>
+      <w:r>
+        <w:t xml:space="preserve">Which produces:</w:t>
+      </w:r>
+    </w:p>
+    <w:p>
+      <w:pPr>
+        <w:pStyle w:val="BodyText"/>
+      </w:pPr>
+      <m:oMath>
+        <m:f>
+          <m:fPr>
+            <m:type m:val="bar"/>
+          </m:fPr>
+          <m:num>
+            <m:r>
+              <m:t>d</m:t>
+            </m:r>
+            <m:r>
+              <m:t>N</m:t>
+            </m:r>
+          </m:num>
+          <m:den>
+            <m:r>
+              <m:t>d</m:t>
+            </m:r>
+            <m:r>
+              <m:t>t</m:t>
+            </m:r>
+          </m:den>
+        </m:f>
+        <m:r>
+          <m:rPr>
+            <m:sty m:val="p"/>
+          </m:rPr>
+          <m:t>=</m:t>
+        </m:r>
+        <m:r>
+          <m:t>r</m:t>
+        </m:r>
+        <m:r>
+          <m:t>N</m:t>
+        </m:r>
+        <m:d>
+          <m:dPr>
+            <m:begChr m:val="("/>
+            <m:endChr m:val=")"/>
+            <m:sepChr m:val=""/>
+            <m:grow/>
+          </m:dPr>
+          <m:e>
+            <m:r>
+              <m:t>1</m:t>
+            </m:r>
+            <m:r>
+              <m:rPr>
+                <m:sty m:val="p"/>
+              </m:rPr>
+              <m:t>−</m:t>
+            </m:r>
+            <m:f>
+              <m:fPr>
+                <m:type m:val="bar"/>
+              </m:fPr>
+              <m:num>
+                <m:r>
+                  <m:t>N</m:t>
+                </m:r>
+              </m:num>
+              <m:den>
+                <m:r>
+                  <m:t>K</m:t>
+                </m:r>
+              </m:den>
+            </m:f>
+          </m:e>
+        </m:d>
+      </m:oMath>
+    </w:p>
+    <w:p>
+      <w:pPr>
+        <w:pStyle w:val="BodyText"/>
+      </w:pPr>
+      <w:r>
+        <w:t xml:space="preserve">Equations can also be numbered and referred to, like figures or tables, by using the LaTeX command</w:t>
+      </w:r>
+      <w:r>
+        <w:t xml:space="preserve"> </w:t>
+      </w:r>
+      <w:r>
+        <w:rPr>
+          <w:rStyle w:val="VerbatimChar"/>
+        </w:rPr>
+        <w:t xml:space="preserve">\begin{equation}</w:t>
+      </w:r>
+      <w:r>
+        <w:t xml:space="preserve">:</w:t>
+      </w:r>
+    </w:p>
+    <w:p>
+      <w:pPr>
+        <w:pStyle w:val="SourceCode"/>
+      </w:pPr>
+      <w:r>
+        <w:rPr>
+          <w:rStyle w:val="NormalTok"/>
+        </w:rPr>
+        <w:t xml:space="preserve">\begin{equation}</w:t>
+      </w:r>
+      <w:r>
+        <w:br/>
+      </w:r>
+      <w:r>
+        <w:rPr>
+          <w:rStyle w:val="FunctionTok"/>
+        </w:rPr>
+        <w:t xml:space="preserve">S</w:t>
+      </w:r>
+      <w:r>
+        <w:rPr>
+          <w:rStyle w:val="NormalTok"/>
+        </w:rPr>
+        <w:t xml:space="preserve">(t) </w:t>
+      </w:r>
+      <w:r>
+        <w:rPr>
+          <w:rStyle w:val="OtherTok"/>
+        </w:rPr>
+        <w:t xml:space="preserve">=</w:t>
+      </w:r>
+      <w:r>
+        <w:rPr>
+          <w:rStyle w:val="NormalTok"/>
+        </w:rPr>
+        <w:t xml:space="preserve"> \frac{S_{max}}{</w:t>
+      </w:r>
+      <w:r>
+        <w:rPr>
+          <w:rStyle w:val="DecValTok"/>
+        </w:rPr>
+        <w:t xml:space="preserve">1</w:t>
+      </w:r>
+      <w:r>
+        <w:rPr>
+          <w:rStyle w:val="NormalTok"/>
+        </w:rPr>
+        <w:t xml:space="preserve"> </w:t>
+      </w:r>
+      <w:r>
+        <w:rPr>
+          <w:rStyle w:val="SpecialCharTok"/>
+        </w:rPr>
+        <w:t xml:space="preserve">+</w:t>
+      </w:r>
+      <w:r>
+        <w:rPr>
+          <w:rStyle w:val="NormalTok"/>
+        </w:rPr>
+        <w:t xml:space="preserve"> e</w:t>
+      </w:r>
+      <w:r>
+        <w:rPr>
+          <w:rStyle w:val="SpecialCharTok"/>
+        </w:rPr>
+        <w:t xml:space="preserve">^</w:t>
+      </w:r>
+      <w:r>
+        <w:rPr>
+          <w:rStyle w:val="NormalTok"/>
+        </w:rPr>
+        <w:t xml:space="preserve">{</w:t>
+      </w:r>
+      <w:r>
+        <w:rPr>
+          <w:rStyle w:val="SpecialCharTok"/>
+        </w:rPr>
+        <w:t xml:space="preserve">-</w:t>
+      </w:r>
+      <w:r>
+        <w:rPr>
+          <w:rStyle w:val="NormalTok"/>
+        </w:rPr>
+        <w:t xml:space="preserve">(t</w:t>
+      </w:r>
+      <w:r>
+        <w:rPr>
+          <w:rStyle w:val="SpecialCharTok"/>
+        </w:rPr>
+        <w:t xml:space="preserve">-</w:t>
+      </w:r>
+      <w:r>
+        <w:rPr>
+          <w:rStyle w:val="NormalTok"/>
+        </w:rPr>
+        <w:t xml:space="preserve">T_{i}) </w:t>
+      </w:r>
+      <w:r>
+        <w:rPr>
+          <w:rStyle w:val="SpecialCharTok"/>
+        </w:rPr>
+        <w:t xml:space="preserve">*</w:t>
+      </w:r>
+      <w:r>
+        <w:rPr>
+          <w:rStyle w:val="NormalTok"/>
+        </w:rPr>
+        <w:t xml:space="preserve"> r}} \label{eq</w:t>
+      </w:r>
+      <w:r>
+        <w:rPr>
+          <w:rStyle w:val="SpecialCharTok"/>
+        </w:rPr>
+        <w:t xml:space="preserve">:</w:t>
+      </w:r>
+      <w:r>
+        <w:rPr>
+          <w:rStyle w:val="NormalTok"/>
+        </w:rPr>
+        <w:t xml:space="preserve">logistic}</w:t>
+      </w:r>
+      <w:r>
+        <w:br/>
+      </w:r>
+      <w:r>
+        <w:rPr>
+          <w:rStyle w:val="NormalTok"/>
+        </w:rPr>
+        <w:t xml:space="preserve">\end{equation}</w:t>
+      </w:r>
+    </w:p>
+    <w:p>
+      <w:pPr>
+        <w:pStyle w:val="FirstParagraph"/>
+      </w:pPr>
+      <m:oMathPara>
+        <m:oMathParaPr>
+          <m:jc m:val="center"/>
+        </m:oMathParaPr>
+        <m:oMath>
+          <m:r>
+            <m:t>S</m:t>
+          </m:r>
+          <m:d>
+            <m:dPr>
+              <m:begChr m:val="("/>
+              <m:endChr m:val=")"/>
+              <m:sepChr m:val=""/>
+              <m:grow/>
+            </m:dPr>
+            <m:e>
+              <m:r>
+                <m:t>t</m:t>
+              </m:r>
+            </m:e>
+          </m:d>
+          <m:r>
+            <m:rPr>
+              <m:sty m:val="p"/>
+            </m:rPr>
+            <m:t>=</m:t>
+          </m:r>
+          <m:f>
+            <m:fPr>
+              <m:type m:val="bar"/>
+            </m:fPr>
+            <m:num>
+              <m:sSub>
+                <m:e>
+                  <m:r>
+                    <m:t>S</m:t>
+                  </m:r>
+                </m:e>
+                <m:sub>
+                  <m:r>
+                    <m:t>m</m:t>
+                  </m:r>
+                  <m:r>
+                    <m:t>a</m:t>
+                  </m:r>
+                  <m:r>
+                    <m:t>x</m:t>
+                  </m:r>
+                </m:sub>
+              </m:sSub>
+            </m:num>
+            <m:den>
+              <m:r>
+                <m:t>1</m:t>
+              </m:r>
+              <m:r>
+                <m:rPr>
+                  <m:sty m:val="p"/>
+                </m:rPr>
+                <m:t>+</m:t>
+              </m:r>
+              <m:sSup>
+                <m:e>
+                  <m:r>
+                    <m:t>e</m:t>
+                  </m:r>
+                </m:e>
+                <m:sup>
+                  <m:r>
+                    <m:rPr>
+                      <m:sty m:val="p"/>
+                    </m:rPr>
+                    <m:t>−</m:t>
+                  </m:r>
+                  <m:d>
+                    <m:dPr>
+                      <m:begChr m:val="("/>
+                      <m:endChr m:val=")"/>
+                      <m:sepChr m:val=""/>
+                      <m:grow/>
+                    </m:dPr>
+                    <m:e>
+                      <m:r>
+                        <m:t>t</m:t>
+                      </m:r>
+                      <m:r>
+                        <m:rPr>
+                          <m:sty m:val="p"/>
+                        </m:rPr>
+                        <m:t>−</m:t>
+                      </m:r>
+                      <m:sSub>
+                        <m:e>
+                          <m:r>
+                            <m:t>T</m:t>
+                          </m:r>
+                        </m:e>
+                        <m:sub>
+                          <m:r>
+                            <m:t>i</m:t>
+                          </m:r>
+                        </m:sub>
+                      </m:sSub>
+                    </m:e>
+                  </m:d>
+                  <m:r>
+                    <m:rPr>
+                      <m:sty m:val="p"/>
+                    </m:rPr>
+                    <m:t>*</m:t>
+                  </m:r>
+                  <m:r>
+                    <m:t>r</m:t>
+                  </m:r>
+                </m:sup>
+              </m:sSup>
+            </m:den>
+          </m:f>
+        </m:oMath>
+      </m:oMathPara>
+    </w:p>
+    <w:bookmarkEnd w:id="36"/>
+    <w:bookmarkStart w:id="49" w:name="assembling-your-thesis"/>
+    <w:p>
+      <w:pPr>
+        <w:pStyle w:val="Heading2"/>
+      </w:pPr>
+      <w:r>
+        <w:rPr>
+          <w:rStyle w:val="SectionNumber"/>
+        </w:rPr>
+        <w:t xml:space="preserve">1.4</w:t>
       </w:r>
       <w:r>
         <w:tab/>
@@ -2276,7 +2672,7 @@
         <w:t xml:space="preserve">will likely be a single document contained in one file, there are multiple files that go into creating this document. There’s a simplicity to this in that each individual file has a specific function within the larger document, and I’ll explain how you can customize the structure of your thesis by adding or removing certain files or sections.</w:t>
       </w:r>
     </w:p>
-    <w:bookmarkStart w:id="37" w:name="yaml-aint-markup-language"/>
+    <w:bookmarkStart w:id="38" w:name="yaml-aint-markup-language"/>
     <w:p>
       <w:pPr>
         <w:pStyle w:val="Heading3"/>
@@ -2285,7 +2681,7 @@
         <w:rPr>
           <w:rStyle w:val="SectionNumber"/>
         </w:rPr>
-        <w:t xml:space="preserve">1.3.1</w:t>
+        <w:t xml:space="preserve">1.4.1</w:t>
       </w:r>
       <w:r>
         <w:tab/>
@@ -2601,7 +2997,7 @@
       <w:r>
         <w:t xml:space="preserve"> </w:t>
       </w:r>
-      <w:hyperlink r:id="rId36">
+      <w:hyperlink r:id="rId37">
         <w:r>
           <w:rPr>
             <w:rStyle w:val="Hyperlink"/>
@@ -2613,8 +3009,8 @@
         <w:t xml:space="preserve">.</w:t>
       </w:r>
     </w:p>
-    <w:bookmarkEnd w:id="37"/>
-    <w:bookmarkStart w:id="47" w:name="folders-and-files"/>
+    <w:bookmarkEnd w:id="38"/>
+    <w:bookmarkStart w:id="48" w:name="folders-and-files"/>
     <w:p>
       <w:pPr>
         <w:pStyle w:val="Heading3"/>
@@ -2623,7 +3019,7 @@
         <w:rPr>
           <w:rStyle w:val="SectionNumber"/>
         </w:rPr>
-        <w:t xml:space="preserve">1.3.2</w:t>
+        <w:t xml:space="preserve">1.4.2</w:t>
       </w:r>
       <w:r>
         <w:tab/>
@@ -2656,7 +3052,7 @@
         <w:t xml:space="preserve">project in RStudio, your folder will have the following files and folders:</w:t>
       </w:r>
     </w:p>
-    <w:bookmarkStart w:id="38" w:name="bib"/>
+    <w:bookmarkStart w:id="39" w:name="bib"/>
     <w:p>
       <w:pPr>
         <w:pStyle w:val="Heading4"/>
@@ -2665,7 +3061,7 @@
         <w:rPr>
           <w:rStyle w:val="SectionNumber"/>
         </w:rPr>
-        <w:t xml:space="preserve">1.3.2.1</w:t>
+        <w:t xml:space="preserve">1.4.2.1</w:t>
       </w:r>
       <w:r>
         <w:tab/>
@@ -2682,8 +3078,8 @@
         <w:t xml:space="preserve">The .bib file lists the references that you use in your thesis, and the name of your .bib should be specified in the YAML.</w:t>
       </w:r>
     </w:p>
-    <w:bookmarkEnd w:id="38"/>
-    <w:bookmarkStart w:id="39" w:name="csl"/>
+    <w:bookmarkEnd w:id="39"/>
+    <w:bookmarkStart w:id="40" w:name="csl"/>
     <w:p>
       <w:pPr>
         <w:pStyle w:val="Heading4"/>
@@ -2692,7 +3088,7 @@
         <w:rPr>
           <w:rStyle w:val="SectionNumber"/>
         </w:rPr>
-        <w:t xml:space="preserve">1.3.2.2</w:t>
+        <w:t xml:space="preserve">1.4.2.2</w:t>
       </w:r>
       <w:r>
         <w:tab/>
@@ -2709,8 +3105,8 @@
         <w:t xml:space="preserve">The .csl file defines the formatting for references in your thesis, and .csl files matching the format for specific journals can be found online. The file name should also be specified in the YAML.</w:t>
       </w:r>
     </w:p>
-    <w:bookmarkEnd w:id="39"/>
-    <w:bookmarkStart w:id="40" w:name="data-and-figure"/>
+    <w:bookmarkEnd w:id="40"/>
+    <w:bookmarkStart w:id="41" w:name="data-and-figure"/>
     <w:p>
       <w:pPr>
         <w:pStyle w:val="Heading4"/>
@@ -2719,7 +3115,7 @@
         <w:rPr>
           <w:rStyle w:val="SectionNumber"/>
         </w:rPr>
-        <w:t xml:space="preserve">1.3.2.3</w:t>
+        <w:t xml:space="preserve">1.4.2.3</w:t>
       </w:r>
       <w:r>
         <w:tab/>
@@ -2751,8 +3147,8 @@
         <w:t xml:space="preserve">folder for scripts).</w:t>
       </w:r>
     </w:p>
-    <w:bookmarkEnd w:id="40"/>
-    <w:bookmarkStart w:id="42" w:name="bookdown.yml"/>
+    <w:bookmarkEnd w:id="41"/>
+    <w:bookmarkStart w:id="43" w:name="bookdown.yml"/>
     <w:p>
       <w:pPr>
         <w:pStyle w:val="Heading4"/>
@@ -2761,7 +3157,7 @@
         <w:rPr>
           <w:rStyle w:val="SectionNumber"/>
         </w:rPr>
-        <w:t xml:space="preserve">1.3.2.4</w:t>
+        <w:t xml:space="preserve">1.4.2.4</w:t>
       </w:r>
       <w:r>
         <w:tab/>
@@ -2806,7 +3202,7 @@
       <w:r>
         <w:t xml:space="preserve"> </w:t>
       </w:r>
-      <w:hyperlink r:id="rId41">
+      <w:hyperlink r:id="rId42">
         <w:r>
           <w:rPr>
             <w:rStyle w:val="Hyperlink"/>
@@ -2821,8 +3217,8 @@
         <w:t xml:space="preserve">for more information.</w:t>
       </w:r>
     </w:p>
-    <w:bookmarkEnd w:id="42"/>
-    <w:bookmarkStart w:id="43" w:name="chap1.rmd-02-chap2.rmd"/>
+    <w:bookmarkEnd w:id="43"/>
+    <w:bookmarkStart w:id="44" w:name="chap1.rmd-02-chap2.rmd"/>
     <w:p>
       <w:pPr>
         <w:pStyle w:val="Heading4"/>
@@ -2831,7 +3227,7 @@
         <w:rPr>
           <w:rStyle w:val="SectionNumber"/>
         </w:rPr>
-        <w:t xml:space="preserve">1.3.2.5</w:t>
+        <w:t xml:space="preserve">1.4.2.5</w:t>
       </w:r>
       <w:r>
         <w:tab/>
@@ -2864,8 +3260,8 @@
         <w:t xml:space="preserve">will join into one document. The .Rmd files in your main directory will all be knit together, so you can add as many files as you need and it’s not necessary to follow this naming format (it just makes things easier to read).</w:t>
       </w:r>
     </w:p>
-    <w:bookmarkEnd w:id="43"/>
-    <w:bookmarkStart w:id="44" w:name="references.rmd"/>
+    <w:bookmarkEnd w:id="44"/>
+    <w:bookmarkStart w:id="45" w:name="references.rmd"/>
     <w:p>
       <w:pPr>
         <w:pStyle w:val="Heading4"/>
@@ -2874,7 +3270,7 @@
         <w:rPr>
           <w:rStyle w:val="SectionNumber"/>
         </w:rPr>
-        <w:t xml:space="preserve">1.3.2.6</w:t>
+        <w:t xml:space="preserve">1.4.2.6</w:t>
       </w:r>
       <w:r>
         <w:tab/>
@@ -2891,8 +3287,8 @@
         <w:t xml:space="preserve">Your references come after every section apart from the appendices.</w:t>
       </w:r>
     </w:p>
-    <w:bookmarkEnd w:id="44"/>
-    <w:bookmarkStart w:id="45" w:name="appendix.rmd"/>
+    <w:bookmarkEnd w:id="45"/>
+    <w:bookmarkStart w:id="46" w:name="appendix.rmd"/>
     <w:p>
       <w:pPr>
         <w:pStyle w:val="Heading4"/>
@@ -2901,7 +3297,7 @@
         <w:rPr>
           <w:rStyle w:val="SectionNumber"/>
         </w:rPr>
-        <w:t xml:space="preserve">1.3.2.7</w:t>
+        <w:t xml:space="preserve">1.4.2.7</w:t>
       </w:r>
       <w:r>
         <w:tab/>
@@ -2918,8 +3314,8 @@
         <w:t xml:space="preserve">The appendices come after the references. You can add as many appendix sections as necessary.</w:t>
       </w:r>
     </w:p>
-    <w:bookmarkEnd w:id="45"/>
-    <w:bookmarkStart w:id="46" w:name="prelims"/>
+    <w:bookmarkEnd w:id="46"/>
+    <w:bookmarkStart w:id="47" w:name="prelims"/>
     <w:p>
       <w:pPr>
         <w:pStyle w:val="Heading4"/>
@@ -2928,7 +3324,7 @@
         <w:rPr>
           <w:rStyle w:val="SectionNumber"/>
         </w:rPr>
-        <w:t xml:space="preserve">1.3.2.8</w:t>
+        <w:t xml:space="preserve">1.4.2.8</w:t>
       </w:r>
       <w:r>
         <w:tab/>
@@ -2945,10 +3341,10 @@
         <w:t xml:space="preserve">Files for your abstract, acknowledgements, and other files can go in here so that they are not automatically knit like chapters but instead inserted ahead of the table of contents according to YAML instructions. I’ve written in if statements to check whether the output is LaTeX or not to decide how to insert these files.</w:t>
       </w:r>
     </w:p>
-    <w:bookmarkEnd w:id="46"/>
     <w:bookmarkEnd w:id="47"/>
     <w:bookmarkEnd w:id="48"/>
-    <w:bookmarkStart w:id="49" w:name="summary"/>
+    <w:bookmarkEnd w:id="49"/>
+    <w:bookmarkStart w:id="50" w:name="summary"/>
     <w:p>
       <w:pPr>
         <w:pStyle w:val="Heading2"/>
@@ -2957,7 +3353,7 @@
         <w:rPr>
           <w:rStyle w:val="SectionNumber"/>
         </w:rPr>
-        <w:t xml:space="preserve">1.4</w:t>
+        <w:t xml:space="preserve">1.5</w:t>
       </w:r>
       <w:r>
         <w:tab/>
@@ -2990,9 +3386,9 @@
         <w:t xml:space="preserve">project.</w:t>
       </w:r>
     </w:p>
-    <w:bookmarkEnd w:id="49"/>
     <w:bookmarkEnd w:id="50"/>
-    <w:bookmarkStart w:id="64" w:name="workflow"/>
+    <w:bookmarkEnd w:id="51"/>
+    <w:bookmarkStart w:id="65" w:name="workflow"/>
     <w:p>
       <w:pPr>
         <w:pStyle w:val="Heading1"/>
@@ -3050,7 +3446,7 @@
         <w:t xml:space="preserve">neatly into your thesis writing and some basic troubleshooting advice.</w:t>
       </w:r>
     </w:p>
-    <w:bookmarkStart w:id="54" w:name="data-files-and-scripts"/>
+    <w:bookmarkStart w:id="55" w:name="data-files-and-scripts"/>
     <w:p>
       <w:pPr>
         <w:pStyle w:val="Heading2"/>
@@ -3089,7 +3485,7 @@
         <w:t xml:space="preserve">. You can then tell your R scripts to produce data in the form of .csv or .RData, then read in these files in the R markdown along with code to generate figures and tables.</w:t>
       </w:r>
     </w:p>
-    <w:bookmarkStart w:id="53" w:name="targets-package"/>
+    <w:bookmarkStart w:id="54" w:name="targets-package"/>
     <w:p>
       <w:pPr>
         <w:pStyle w:val="Heading3"/>
@@ -3126,7 +3522,7 @@
       <w:r>
         <w:t xml:space="preserve"> </w:t>
       </w:r>
-      <w:hyperlink r:id="rId51">
+      <w:hyperlink r:id="rId52">
         <w:r>
           <w:rPr>
             <w:rStyle w:val="VerbatimChar"/>
@@ -3195,7 +3591,7 @@
       <w:r>
         <w:t xml:space="preserve"> </w:t>
       </w:r>
-      <w:hyperlink r:id="rId52">
+      <w:hyperlink r:id="rId53">
         <w:r>
           <w:rPr>
             <w:rStyle w:val="Hyperlink"/>
@@ -3207,9 +3603,9 @@
         <w:t xml:space="preserve">.</w:t>
       </w:r>
     </w:p>
-    <w:bookmarkEnd w:id="53"/>
     <w:bookmarkEnd w:id="54"/>
-    <w:bookmarkStart w:id="55" w:name="version-control"/>
+    <w:bookmarkEnd w:id="55"/>
+    <w:bookmarkStart w:id="56" w:name="version-control"/>
     <w:p>
       <w:pPr>
         <w:pStyle w:val="Heading2"/>
@@ -3299,8 +3695,8 @@
         <w:t xml:space="preserve">_bookdown_files/</w:t>
       </w:r>
     </w:p>
-    <w:bookmarkEnd w:id="55"/>
-    <w:bookmarkStart w:id="60" w:name="troubleshooting"/>
+    <w:bookmarkEnd w:id="56"/>
+    <w:bookmarkStart w:id="61" w:name="troubleshooting"/>
     <w:p>
       <w:pPr>
         <w:pStyle w:val="Heading2"/>
@@ -3339,7 +3735,16 @@
         <w:t xml:space="preserve"> </w:t>
       </w:r>
       <w:r>
-        <w:t xml:space="preserve">comes from the fact that involves different software working together (see ). This means that errors can be introduced at different stages of your document assembly.</w:t>
+        <w:t xml:space="preserve">comes from the fact that involves different software working together (see Figure</w:t>
+      </w:r>
+      <w:r>
+        <w:t xml:space="preserve"> </w:t>
+      </w:r>
+      <w:r>
+        <w:t xml:space="preserve">0.1</w:t>
+      </w:r>
+      <w:r>
+        <w:t xml:space="preserve">). This means that errors can be introduced at different stages of your document assembly.</w:t>
       </w:r>
     </w:p>
     <w:p>
@@ -3359,7 +3764,7 @@
         <w:t xml:space="preserve">). You may need to check that your installations for requisite packages are up to date (such as rmarkdown, tinytex).</w:t>
       </w:r>
     </w:p>
-    <w:bookmarkStart w:id="56" w:name="r-errors"/>
+    <w:bookmarkStart w:id="57" w:name="r-errors"/>
     <w:p>
       <w:pPr>
         <w:pStyle w:val="Heading3"/>
@@ -3385,8 +3790,8 @@
         <w:t xml:space="preserve">These are errors that prevent your R code from running, such as syntax errors missing functions.</w:t>
       </w:r>
     </w:p>
-    <w:bookmarkEnd w:id="56"/>
-    <w:bookmarkStart w:id="57" w:name="markdown-errors"/>
+    <w:bookmarkEnd w:id="57"/>
+    <w:bookmarkStart w:id="58" w:name="markdown-errors"/>
     <w:p>
       <w:pPr>
         <w:pStyle w:val="Heading3"/>
@@ -3412,8 +3817,8 @@
         <w:t xml:space="preserve">Markdown is not especially sensitive to errors, so faults are more likely to appear in your document.</w:t>
       </w:r>
     </w:p>
-    <w:bookmarkEnd w:id="57"/>
-    <w:bookmarkStart w:id="58" w:name="latex-errors"/>
+    <w:bookmarkEnd w:id="58"/>
+    <w:bookmarkStart w:id="59" w:name="latex-errors"/>
     <w:p>
       <w:pPr>
         <w:pStyle w:val="Heading3"/>
@@ -3439,8 +3844,8 @@
         <w:t xml:space="preserve">LaTeX errors may be introduced if you have modified the underlying .tex or .cls files, if you have inserted LaTeX commands directly into your markdown, or if you use functions that pass instructions onto LaTeX. If you encounter errors at this stage, a .tex file will have been generated which will help with identifying the source of the error.</w:t>
       </w:r>
     </w:p>
-    <w:bookmarkEnd w:id="58"/>
-    <w:bookmarkStart w:id="59" w:name="where-to-find-help"/>
+    <w:bookmarkEnd w:id="59"/>
+    <w:bookmarkStart w:id="60" w:name="where-to-find-help"/>
     <w:p>
       <w:pPr>
         <w:pStyle w:val="Heading3"/>
@@ -3487,9 +3892,9 @@
         <w:t xml:space="preserve">Additionally, you can seek help directly from the creators of this package (gaelsdown) and underlying packages (bookdown, thesisdown). Visit the github pages for these packages and take a look through existing issues. If you cannot find the issue described, submit an issue of your own!</w:t>
       </w:r>
     </w:p>
-    <w:bookmarkEnd w:id="59"/>
     <w:bookmarkEnd w:id="60"/>
-    <w:bookmarkStart w:id="62" w:name="writing-environment-the-fun-part"/>
+    <w:bookmarkEnd w:id="61"/>
+    <w:bookmarkStart w:id="63" w:name="writing-environment-the-fun-part"/>
     <w:p>
       <w:pPr>
         <w:pStyle w:val="Heading2"/>
@@ -3517,7 +3922,7 @@
       <w:r>
         <w:t xml:space="preserve"> </w:t>
       </w:r>
-      <w:hyperlink r:id="rId61">
+      <w:hyperlink r:id="rId62">
         <w:r>
           <w:rPr>
             <w:rStyle w:val="Hyperlink"/>
@@ -3532,8 +3937,8 @@
         <w:t xml:space="preserve">for my own thesis.</w:t>
       </w:r>
     </w:p>
-    <w:bookmarkEnd w:id="62"/>
-    <w:bookmarkStart w:id="63" w:name="getting-feedback-for-your-thesis"/>
+    <w:bookmarkEnd w:id="63"/>
+    <w:bookmarkStart w:id="64" w:name="getting-feedback-for-your-thesis"/>
     <w:p>
       <w:pPr>
         <w:pStyle w:val="Heading2"/>
@@ -3575,9 +3980,9 @@
         <w:t xml:space="preserve">output relies on the TeX engine, HTML and Microsoft Word outputs will not reflect the finished product. However, Word documents are useful for tracking changes and if you are getting feedback from your supervisor on your thesis this way, you will have to manually enter the changes into your underlying .Rmd files. Additionally, knitting directly to a .doc file often results in issues with tables and figures. If you do need a .doc output, you may want to try knitting to a gitbook (HTML), then opening and saving the respective HTML files as word files.</w:t>
       </w:r>
     </w:p>
-    <w:bookmarkEnd w:id="63"/>
     <w:bookmarkEnd w:id="64"/>
-    <w:bookmarkStart w:id="68" w:name="additional-functions"/>
+    <w:bookmarkEnd w:id="65"/>
+    <w:bookmarkStart w:id="69" w:name="additional-functions"/>
     <w:p>
       <w:pPr>
         <w:pStyle w:val="Heading1"/>
@@ -3603,7 +4008,7 @@
         <w:t xml:space="preserve">This section is still in the works, and will describe some additional functions you may want to use when writing your thesis.</w:t>
       </w:r>
     </w:p>
-    <w:bookmarkStart w:id="65" w:name="kableextra"/>
+    <w:bookmarkStart w:id="66" w:name="kableextra"/>
     <w:p>
       <w:pPr>
         <w:pStyle w:val="Heading2"/>
@@ -3656,8 +4061,8 @@
         <w:t xml:space="preserve">formatting for individual columns or rows in a table.</w:t>
       </w:r>
     </w:p>
-    <w:bookmarkEnd w:id="65"/>
-    <w:bookmarkStart w:id="66" w:name="writing-and-editing-tex"/>
+    <w:bookmarkEnd w:id="66"/>
+    <w:bookmarkStart w:id="67" w:name="writing-and-editing-tex"/>
     <w:p>
       <w:pPr>
         <w:pStyle w:val="Heading2"/>
@@ -3695,8 +4100,73 @@
         <w:t xml:space="preserve">other formats such as a gitbook or Word document.</w:t>
       </w:r>
     </w:p>
-    <w:bookmarkEnd w:id="66"/>
-    <w:bookmarkStart w:id="67" w:name="formatting-figure-captions"/>
+    <w:p>
+      <w:pPr>
+        <w:pStyle w:val="BodyText"/>
+      </w:pPr>
+      <w:r>
+        <w:t xml:space="preserve">Manual formatting commands such as</w:t>
+      </w:r>
+      <w:r>
+        <w:t xml:space="preserve"> </w:t>
+      </w:r>
+      <w:r>
+        <w:rPr>
+          <w:rStyle w:val="VerbatimChar"/>
+        </w:rPr>
+        <w:t xml:space="preserve">\newpage</w:t>
+      </w:r>
+      <w:r>
+        <w:t xml:space="preserve">,</w:t>
+      </w:r>
+      <w:r>
+        <w:t xml:space="preserve"> </w:t>
+      </w:r>
+      <w:r>
+        <w:rPr>
+          <w:rStyle w:val="VerbatimChar"/>
+        </w:rPr>
+        <w:t xml:space="preserve">break</w:t>
+      </w:r>
+      <w:r>
+        <w:t xml:space="preserve">, or</w:t>
+      </w:r>
+      <w:r>
+        <w:t xml:space="preserve"> </w:t>
+      </w:r>
+      <w:r>
+        <w:rPr>
+          <w:rStyle w:val="VerbatimChar"/>
+        </w:rPr>
+        <w:t xml:space="preserve">\textbf</w:t>
+      </w:r>
+      <w:r>
+        <w:t xml:space="preserve"> </w:t>
+      </w:r>
+      <w:r>
+        <w:t xml:space="preserve">can be</w:t>
+      </w:r>
+      <w:r>
+        <w:t xml:space="preserve"> </w:t>
+      </w:r>
+      <w:r>
+        <w:t xml:space="preserve">inserted in this way. However, if you find yourself needing to manually adjust</w:t>
+      </w:r>
+      <w:r>
+        <w:t xml:space="preserve"> </w:t>
+      </w:r>
+      <w:r>
+        <w:t xml:space="preserve">the position of page or line breaks, something may need to be reconfigured in</w:t>
+      </w:r>
+      <w:r>
+        <w:t xml:space="preserve"> </w:t>
+      </w:r>
+      <w:r>
+        <w:t xml:space="preserve">the underlying TeX template!</w:t>
+      </w:r>
+    </w:p>
+    <w:bookmarkEnd w:id="67"/>
+    <w:bookmarkStart w:id="68" w:name="formatting-figure-captions"/>
     <w:p>
       <w:pPr>
         <w:pStyle w:val="Heading2"/>
@@ -3746,9 +4216,9 @@
         <w:t xml:space="preserve">able to include, such as inline code or links to other sections of the document.</w:t>
       </w:r>
     </w:p>
-    <w:bookmarkEnd w:id="67"/>
     <w:bookmarkEnd w:id="68"/>
-    <w:bookmarkStart w:id="70" w:name="conclusion"/>
+    <w:bookmarkEnd w:id="69"/>
+    <w:bookmarkStart w:id="71" w:name="conclusion"/>
     <w:p>
       <w:pPr>
         <w:pStyle w:val="Heading1"/>
@@ -3780,7 +4250,7 @@
         <w:t xml:space="preserve">attribute.</w:t>
       </w:r>
     </w:p>
-    <w:bookmarkStart w:id="69" w:name="more-info"/>
+    <w:bookmarkStart w:id="70" w:name="more-info"/>
     <w:p>
       <w:pPr>
         <w:pStyle w:val="Heading2"/>
@@ -3822,9 +4292,9 @@
         <w:t xml:space="preserve">indented, because indents are to tell the reader that you’re starting a new paragraph. Since that’s obvious after a chapter or section title, proper typesetting doesn’t add an indent there.</w:t>
       </w:r>
     </w:p>
-    <w:bookmarkEnd w:id="69"/>
     <w:bookmarkEnd w:id="70"/>
-    <w:bookmarkStart w:id="75" w:name="references"/>
+    <w:bookmarkEnd w:id="71"/>
+    <w:bookmarkStart w:id="76" w:name="references"/>
     <w:p>
       <w:pPr>
         <w:pStyle w:val="Heading1"/>
@@ -3833,8 +4303,8 @@
         <w:t xml:space="preserve">References</w:t>
       </w:r>
     </w:p>
-    <w:bookmarkStart w:id="74" w:name="refs"/>
-    <w:bookmarkStart w:id="71" w:name="ref-angel2000"/>
+    <w:bookmarkStart w:id="75" w:name="refs"/>
+    <w:bookmarkStart w:id="72" w:name="ref-angel2000"/>
     <w:p>
       <w:pPr>
         <w:pStyle w:val="Bibliography"/>
@@ -3856,8 +4326,8 @@
         <w:t xml:space="preserve">. Boston, MA: Addison Wesley Longman.</w:t>
       </w:r>
     </w:p>
-    <w:bookmarkEnd w:id="71"/>
-    <w:bookmarkStart w:id="72" w:name="ref-angel2001"/>
+    <w:bookmarkEnd w:id="72"/>
+    <w:bookmarkStart w:id="73" w:name="ref-angel2001"/>
     <w:p>
       <w:pPr>
         <w:pStyle w:val="Bibliography"/>
@@ -3879,8 +4349,8 @@
         <w:t xml:space="preserve">. Boston, MA: Wesley Addison Longman.</w:t>
       </w:r>
     </w:p>
-    <w:bookmarkEnd w:id="72"/>
-    <w:bookmarkStart w:id="73" w:name="ref-angel2002a"/>
+    <w:bookmarkEnd w:id="73"/>
+    <w:bookmarkStart w:id="74" w:name="ref-angel2002a"/>
     <w:p>
       <w:pPr>
         <w:pStyle w:val="Bibliography"/>
@@ -3902,10 +4372,10 @@
         <w:t xml:space="preserve">. Boston, MA: Wesley Addison Longman.</w:t>
       </w:r>
     </w:p>
-    <w:bookmarkEnd w:id="73"/>
     <w:bookmarkEnd w:id="74"/>
     <w:bookmarkEnd w:id="75"/>
-    <w:bookmarkStart w:id="76" w:name="appendix-appendix"/>
+    <w:bookmarkEnd w:id="76"/>
+    <w:bookmarkStart w:id="77" w:name="appendix-appendix"/>
     <w:p>
       <w:pPr>
         <w:pStyle w:val="Heading1"/>
@@ -3914,8 +4384,8 @@
         <w:t xml:space="preserve">(APPENDIX) Appendix</w:t>
       </w:r>
     </w:p>
-    <w:bookmarkEnd w:id="76"/>
-    <w:bookmarkStart w:id="81" w:name="further-resources"/>
+    <w:bookmarkEnd w:id="77"/>
+    <w:bookmarkStart w:id="82" w:name="further-resources"/>
     <w:p>
       <w:pPr>
         <w:pStyle w:val="Heading1"/>
@@ -3943,7 +4413,7 @@
       <w:r>
         <w:t xml:space="preserve"> </w:t>
       </w:r>
-      <w:hyperlink r:id="rId77">
+      <w:hyperlink r:id="rId78">
         <w:r>
           <w:rPr>
             <w:rStyle w:val="Hyperlink"/>
@@ -3968,7 +4438,7 @@
       <w:r>
         <w:t xml:space="preserve"> </w:t>
       </w:r>
-      <w:hyperlink r:id="rId78">
+      <w:hyperlink r:id="rId79">
         <w:r>
           <w:rPr>
             <w:rStyle w:val="Hyperlink"/>
@@ -3993,7 +4463,7 @@
       <w:r>
         <w:t xml:space="preserve"> </w:t>
       </w:r>
-      <w:hyperlink r:id="rId79">
+      <w:hyperlink r:id="rId80">
         <w:r>
           <w:rPr>
             <w:rStyle w:val="Hyperlink"/>
@@ -4007,7 +4477,7 @@
       <w:r>
         <w:t xml:space="preserve"> </w:t>
       </w:r>
-      <w:hyperlink r:id="rId80">
+      <w:hyperlink r:id="rId81">
         <w:r>
           <w:rPr>
             <w:rStyle w:val="Hyperlink"/>
@@ -4022,8 +4492,8 @@
         <w:t xml:space="preserve">on writing a thesis in R markdown useful, although Rosanna used limited LaTeX code and wrote it directly into the markdown files.</w:t>
       </w:r>
     </w:p>
-    <w:bookmarkEnd w:id="81"/>
-    <w:bookmarkStart w:id="82" w:name="the-second-appendix"/>
+    <w:bookmarkEnd w:id="82"/>
+    <w:bookmarkStart w:id="83" w:name="the-second-appendix"/>
     <w:p>
       <w:pPr>
         <w:pStyle w:val="Heading1"/>
@@ -5091,7 +5561,7 @@
         <w:t xml:space="preserve">)</w:t>
       </w:r>
     </w:p>
-    <w:bookmarkEnd w:id="82"/>
+    <w:bookmarkEnd w:id="83"/>
     <w:sectPr/>
   </w:body>
 </w:document>

</xml_diff>